<commit_message>
Tak ještě jeden update
</commit_message>
<xml_diff>
--- a/nase poznamky/Sprint Protocols/SPRINT PROTOCOL 2.docx
+++ b/nase poznamky/Sprint Protocols/SPRINT PROTOCOL 2.docx
@@ -416,8 +416,10 @@
                                 <w:sz w:val="24"/>
                                 <w:szCs w:val="28"/>
                               </w:rPr>
-                              <w:t>2</w:t>
-                            </w:r>
+                              <w:t>9</w:t>
+                            </w:r>
+                            <w:bookmarkStart w:id="0" w:name="_GoBack"/>
+                            <w:bookmarkEnd w:id="0"/>
                             <w:r>
                               <w:rPr>
                                 <w:rFonts w:asciiTheme="minorHAnsi" w:hAnsiTheme="minorHAnsi" w:cstheme="minorHAnsi"/>
@@ -479,8 +481,10 @@
                           <w:sz w:val="24"/>
                           <w:szCs w:val="28"/>
                         </w:rPr>
-                        <w:t>2</w:t>
-                      </w:r>
+                        <w:t>9</w:t>
+                      </w:r>
+                      <w:bookmarkStart w:id="1" w:name="_GoBack"/>
+                      <w:bookmarkEnd w:id="1"/>
                       <w:r>
                         <w:rPr>
                           <w:rFonts w:asciiTheme="minorHAnsi" w:hAnsiTheme="minorHAnsi" w:cstheme="minorHAnsi"/>
@@ -1601,7 +1605,15 @@
                                 <w:sz w:val="24"/>
                                 <w:szCs w:val="28"/>
                               </w:rPr>
-                              <w:t>Frontend</w:t>
+                              <w:t>Back</w:t>
+                            </w:r>
+                            <w:r>
+                              <w:rPr>
+                                <w:rFonts w:asciiTheme="minorHAnsi" w:hAnsiTheme="minorHAnsi" w:cstheme="minorHAnsi"/>
+                                <w:sz w:val="24"/>
+                                <w:szCs w:val="28"/>
+                              </w:rPr>
+                              <w:t>end</w:t>
                             </w:r>
                             <w:proofErr w:type="spellEnd"/>
                             <w:r>
@@ -1678,8 +1690,6 @@
                               </w:rPr>
                               <w:t xml:space="preserve"> (párově)</w:t>
                             </w:r>
-                            <w:bookmarkStart w:id="0" w:name="_GoBack"/>
-                            <w:bookmarkEnd w:id="0"/>
                           </w:p>
                         </w:txbxContent>
                       </wps:txbx>
@@ -1949,7 +1959,15 @@
                           <w:sz w:val="24"/>
                           <w:szCs w:val="28"/>
                         </w:rPr>
-                        <w:t>Frontend</w:t>
+                        <w:t>Back</w:t>
+                      </w:r>
+                      <w:r>
+                        <w:rPr>
+                          <w:rFonts w:asciiTheme="minorHAnsi" w:hAnsiTheme="minorHAnsi" w:cstheme="minorHAnsi"/>
+                          <w:sz w:val="24"/>
+                          <w:szCs w:val="28"/>
+                        </w:rPr>
+                        <w:t>end</w:t>
                       </w:r>
                       <w:proofErr w:type="spellEnd"/>
                       <w:r>
@@ -2026,8 +2044,6 @@
                         </w:rPr>
                         <w:t xml:space="preserve"> (párově)</w:t>
                       </w:r>
-                      <w:bookmarkStart w:id="1" w:name="_GoBack"/>
-                      <w:bookmarkEnd w:id="1"/>
                     </w:p>
                   </w:txbxContent>
                 </v:textbox>

</xml_diff>